<commit_message>
Atualização Plano de Iteração
</commit_message>
<xml_diff>
--- a/acompanhamento/Plano de Iteração Realizar Login.docx
+++ b/acompanhamento/Plano de Iteração Realizar Login.docx
@@ -4873,7 +4873,10 @@
             </w:r>
             <w:proofErr w:type="spellEnd"/>
             <w:r>
-              <w:t>: 90%</w:t>
+              <w:t>: 10</w:t>
+            </w:r>
+            <w:r>
+              <w:t>0%</w:t>
             </w:r>
           </w:p>
           <w:p>
@@ -4881,14 +4884,6 @@
               <w:pStyle w:val="Corpodetexto"/>
               <w:ind w:left="0"/>
             </w:pPr>
-            <w:proofErr w:type="spellStart"/>
-            <w:r>
-              <w:t>Falta</w:t>
-            </w:r>
-            <w:proofErr w:type="spellEnd"/>
-            <w:r>
-              <w:t xml:space="preserve"> : 10%</w:t>
-            </w:r>
           </w:p>
         </w:tc>
         <w:tc>
@@ -4974,7 +4969,10 @@
             </w:r>
             <w:proofErr w:type="spellEnd"/>
             <w:r>
-              <w:t>: 40%</w:t>
+              <w:t>: 50</w:t>
+            </w:r>
+            <w:r>
+              <w:t>%</w:t>
             </w:r>
           </w:p>
           <w:p>
@@ -4988,7 +4986,10 @@
             </w:r>
             <w:proofErr w:type="spellEnd"/>
             <w:r>
-              <w:t>: 60%</w:t>
+              <w:t>: 50</w:t>
+            </w:r>
+            <w:r>
+              <w:t>0%</w:t>
             </w:r>
           </w:p>
         </w:tc>
@@ -5016,14 +5017,12 @@
               </w:rPr>
               <w:t xml:space="preserve">Dificuldade no momento de comunicação </w:t>
             </w:r>
-            <w:proofErr w:type="spellStart"/>
             <w:r>
               <w:rPr>
                 <w:lang w:val="pt-BR"/>
               </w:rPr>
-              <w:t>android</w:t>
-            </w:r>
-            <w:proofErr w:type="spellEnd"/>
+              <w:t>Android</w:t>
+            </w:r>
             <w:r>
               <w:rPr>
                 <w:lang w:val="pt-BR"/>
@@ -5081,7 +5080,10 @@
             </w:r>
             <w:proofErr w:type="spellEnd"/>
             <w:r>
-              <w:t>: 60%</w:t>
+              <w:t>: 70</w:t>
+            </w:r>
+            <w:r>
+              <w:t>%</w:t>
             </w:r>
           </w:p>
           <w:p>
@@ -5095,7 +5097,10 @@
             </w:r>
             <w:proofErr w:type="spellEnd"/>
             <w:r>
-              <w:t>: 40%</w:t>
+              <w:t>: 3</w:t>
+            </w:r>
+            <w:r>
+              <w:t>0%</w:t>
             </w:r>
           </w:p>
         </w:tc>
@@ -5141,9 +5146,30 @@
             <w:pPr>
               <w:pStyle w:val="Corpodetexto"/>
               <w:ind w:left="0"/>
-            </w:pPr>
-            <w:bookmarkStart w:id="1" w:name="_GoBack"/>
-            <w:bookmarkEnd w:id="1"/>
+              <w:rPr>
+                <w:lang w:val="pt-BR"/>
+              </w:rPr>
+            </w:pPr>
+            <w:r>
+              <w:rPr>
+                <w:lang w:val="pt-BR"/>
+              </w:rPr>
+              <w:t xml:space="preserve">Configuração Entre </w:t>
+            </w:r>
+            <w:proofErr w:type="spellStart"/>
+            <w:r>
+              <w:rPr>
+                <w:lang w:val="pt-BR"/>
+              </w:rPr>
+              <w:t>Andoid</w:t>
+            </w:r>
+            <w:proofErr w:type="spellEnd"/>
+            <w:r>
+              <w:rPr>
+                <w:lang w:val="pt-BR"/>
+              </w:rPr>
+              <w:t xml:space="preserve"> e BD</w:t>
+            </w:r>
           </w:p>
         </w:tc>
         <w:tc>
@@ -5161,6 +5187,43 @@
               <w:pStyle w:val="Corpodetexto"/>
               <w:ind w:left="0"/>
             </w:pPr>
+            <w:proofErr w:type="spellStart"/>
+            <w:r>
+              <w:t>Concluído</w:t>
+            </w:r>
+            <w:proofErr w:type="spellEnd"/>
+            <w:r>
+              <w:t xml:space="preserve">: </w:t>
+            </w:r>
+            <w:r>
+              <w:t>4</w:t>
+            </w:r>
+            <w:r>
+              <w:t>0%</w:t>
+            </w:r>
+          </w:p>
+          <w:p>
+            <w:pPr>
+              <w:pStyle w:val="Corpodetexto"/>
+              <w:ind w:left="0"/>
+              <w:rPr>
+                <w:lang w:val="pt-BR"/>
+              </w:rPr>
+            </w:pPr>
+            <w:proofErr w:type="spellStart"/>
+            <w:r>
+              <w:t>Falta</w:t>
+            </w:r>
+            <w:proofErr w:type="spellEnd"/>
+            <w:r>
+              <w:t xml:space="preserve">: </w:t>
+            </w:r>
+            <w:r>
+              <w:t>6</w:t>
+            </w:r>
+            <w:r>
+              <w:t>0%</w:t>
+            </w:r>
           </w:p>
         </w:tc>
         <w:tc>
@@ -5181,6 +5244,12 @@
                 <w:lang w:val="pt-BR"/>
               </w:rPr>
             </w:pPr>
+            <w:r>
+              <w:rPr>
+                <w:lang w:val="pt-BR"/>
+              </w:rPr>
+              <w:t>Dificuldade com a Linguagem.</w:t>
+            </w:r>
           </w:p>
         </w:tc>
       </w:tr>
@@ -5422,7 +5491,14 @@
                 <w:iCs/>
                 <w:lang w:val="pt-BR"/>
               </w:rPr>
-              <w:t>Funcionamento Login</w:t>
+              <w:t>Login</w:t>
+            </w:r>
+            <w:r>
+              <w:rPr>
+                <w:iCs/>
+                <w:lang w:val="pt-BR"/>
+              </w:rPr>
+              <w:t xml:space="preserve"> Usuário</w:t>
             </w:r>
           </w:p>
         </w:tc>
@@ -5436,6 +5512,7 @@
             <w:pPr>
               <w:spacing w:before="40" w:after="40"/>
             </w:pPr>
+            <w:bookmarkStart w:id="1" w:name="_GoBack"/>
             <w:r>
               <w:t xml:space="preserve">Data da </w:t>
             </w:r>
@@ -5443,6 +5520,7 @@
             <w:r>
               <w:t>Avaliação</w:t>
             </w:r>
+            <w:bookmarkEnd w:id="1"/>
             <w:proofErr w:type="spellEnd"/>
           </w:p>
         </w:tc>

</xml_diff>